<commit_message>
update resume add reading
</commit_message>
<xml_diff>
--- a/2018/resume/中文简历-朱强-201811.docx
+++ b/2018/resume/中文简历-朱强-201811.docx
@@ -190,23 +190,35 @@
             </w:pPr>
             <w:r>
               <w:rPr>
-                <w:rFonts w:ascii="宋体" w:cs="宋体" w:hAnsi="宋体" w:eastAsia="宋体" w:hint="eastAsia"/>
+                <w:rFonts w:ascii="宋体" w:cs="宋体" w:hAnsi="宋体" w:eastAsia="宋体" w:hint="default"/>
                 <w:color w:val="000000"/>
                 <w:u w:color="000000"/>
                 <w:rtl w:val="0"/>
                 <w:lang w:val="zh-TW" w:eastAsia="zh-TW"/>
               </w:rPr>
-              <w:t>易鑫集团</w:t>
-            </w:r>
-            <w:r>
-              <w:rPr>
-                <w:rFonts w:ascii="Tahoma" w:hAnsi="Tahoma"/>
+              <w:t> </w:t>
+            </w:r>
+            <w:r>
+              <w:rPr>
+                <w:rFonts w:ascii="Arial Unicode MS" w:cs="Arial Unicode MS" w:hAnsi="Arial Unicode MS" w:eastAsia="Arial Unicode MS" w:hint="eastAsia"/>
+                <w:b w:val="0"/>
+                <w:bCs w:val="0"/>
+                <w:i w:val="0"/>
+                <w:iCs w:val="0"/>
                 <w:color w:val="000000"/>
                 <w:u w:color="000000"/>
                 <w:rtl w:val="0"/>
+                <w:lang w:val="zh-CN" w:eastAsia="zh-CN"/>
+              </w:rPr>
+              <w:t>奔步电脑有限责任公司</w:t>
+            </w:r>
+            <w:r>
+              <w:rPr>
+                <w:rFonts w:ascii="Tahoma" w:cs="Tahoma" w:hAnsi="Tahoma" w:eastAsia="Tahoma"/>
+                <w:color w:val="000000"/>
+                <w:u w:color="000000"/>
                 <w:lang w:val="en-US"/>
               </w:rPr>
-              <w:t xml:space="preserve"> </w:t>
               <w:tab/>
             </w:r>
           </w:p>
@@ -462,7 +474,7 @@
     </w:p>
     <w:tbl>
       <w:tblPr>
-        <w:tblW w:w="10280" w:type="dxa"/>
+        <w:tblW w:w="10058" w:type="dxa"/>
         <w:jc w:val="left"/>
         <w:tblInd w:w="108" w:type="dxa"/>
         <w:tblBorders>
@@ -477,10 +489,10 @@
         <w:tblLayout w:type="fixed"/>
       </w:tblPr>
       <w:tblGrid>
-        <w:gridCol w:w="1242"/>
-        <w:gridCol w:w="3898"/>
-        <w:gridCol w:w="1205"/>
-        <w:gridCol w:w="3935"/>
+        <w:gridCol w:w="1215"/>
+        <w:gridCol w:w="3814"/>
+        <w:gridCol w:w="1648"/>
+        <w:gridCol w:w="3381"/>
       </w:tblGrid>
       <w:tr>
         <w:tblPrEx>
@@ -491,7 +503,7 @@
         </w:trPr>
         <w:tc>
           <w:tcPr>
-            <w:tcW w:type="dxa" w:w="10280"/>
+            <w:tcW w:type="dxa" w:w="10058"/>
             <w:gridSpan w:val="4"/>
             <w:tcBorders>
               <w:top w:val="nil"/>
@@ -532,11 +544,11 @@
           <w:shd w:val="clear" w:color="auto" w:fill="cdd4e9"/>
         </w:tblPrEx>
         <w:trPr>
-          <w:trHeight w:val="690" w:hRule="atLeast"/>
+          <w:trHeight w:val="300" w:hRule="atLeast"/>
         </w:trPr>
         <w:tc>
           <w:tcPr>
-            <w:tcW w:type="dxa" w:w="1242"/>
+            <w:tcW w:type="dxa" w:w="1215"/>
             <w:tcBorders>
               <w:top w:val="nil"/>
               <w:left w:val="nil"/>
@@ -581,7 +593,7 @@
         </w:tc>
         <w:tc>
           <w:tcPr>
-            <w:tcW w:type="dxa" w:w="3898"/>
+            <w:tcW w:type="dxa" w:w="3813"/>
             <w:tcBorders>
               <w:top w:val="nil"/>
               <w:left w:val="nil"/>
@@ -614,7 +626,7 @@
         </w:tc>
         <w:tc>
           <w:tcPr>
-            <w:tcW w:type="dxa" w:w="1205"/>
+            <w:tcW w:type="dxa" w:w="1648"/>
             <w:tcBorders>
               <w:top w:val="nil"/>
               <w:left w:val="nil"/>
@@ -659,7 +671,7 @@
         </w:tc>
         <w:tc>
           <w:tcPr>
-            <w:tcW w:type="dxa" w:w="3935"/>
+            <w:tcW w:type="dxa" w:w="3380"/>
             <w:tcBorders>
               <w:top w:val="nil"/>
               <w:left w:val="nil"/>
@@ -704,11 +716,11 @@
           <w:shd w:val="clear" w:color="auto" w:fill="cdd4e9"/>
         </w:tblPrEx>
         <w:trPr>
-          <w:trHeight w:val="690" w:hRule="atLeast"/>
+          <w:trHeight w:val="300" w:hRule="atLeast"/>
         </w:trPr>
         <w:tc>
           <w:tcPr>
-            <w:tcW w:type="dxa" w:w="1242"/>
+            <w:tcW w:type="dxa" w:w="1215"/>
             <w:tcBorders>
               <w:top w:val="nil"/>
               <w:left w:val="nil"/>
@@ -754,7 +766,7 @@
         </w:tc>
         <w:tc>
           <w:tcPr>
-            <w:tcW w:type="dxa" w:w="3898"/>
+            <w:tcW w:type="dxa" w:w="3813"/>
             <w:tcBorders>
               <w:top w:val="nil"/>
               <w:left w:val="nil"/>
@@ -787,7 +799,7 @@
         </w:tc>
         <w:tc>
           <w:tcPr>
-            <w:tcW w:type="dxa" w:w="1205"/>
+            <w:tcW w:type="dxa" w:w="1648"/>
             <w:tcBorders>
               <w:top w:val="nil"/>
               <w:left w:val="nil"/>
@@ -832,7 +844,7 @@
         </w:tc>
         <w:tc>
           <w:tcPr>
-            <w:tcW w:type="dxa" w:w="3935"/>
+            <w:tcW w:type="dxa" w:w="3380"/>
             <w:tcBorders>
               <w:top w:val="nil"/>
               <w:left w:val="nil"/>
@@ -869,11 +881,11 @@
           <w:shd w:val="clear" w:color="auto" w:fill="cdd4e9"/>
         </w:tblPrEx>
         <w:trPr>
-          <w:trHeight w:val="690" w:hRule="atLeast"/>
+          <w:trHeight w:val="300" w:hRule="atLeast"/>
         </w:trPr>
         <w:tc>
           <w:tcPr>
-            <w:tcW w:type="dxa" w:w="1242"/>
+            <w:tcW w:type="dxa" w:w="1215"/>
             <w:tcBorders>
               <w:top w:val="nil"/>
               <w:left w:val="nil"/>
@@ -918,7 +930,7 @@
         </w:tc>
         <w:tc>
           <w:tcPr>
-            <w:tcW w:type="dxa" w:w="3898"/>
+            <w:tcW w:type="dxa" w:w="3813"/>
             <w:tcBorders>
               <w:top w:val="nil"/>
               <w:left w:val="nil"/>
@@ -959,7 +971,7 @@
         </w:tc>
         <w:tc>
           <w:tcPr>
-            <w:tcW w:type="dxa" w:w="1205"/>
+            <w:tcW w:type="dxa" w:w="1648"/>
             <w:tcBorders>
               <w:top w:val="nil"/>
               <w:left w:val="nil"/>
@@ -1004,7 +1016,7 @@
         </w:tc>
         <w:tc>
           <w:tcPr>
-            <w:tcW w:type="dxa" w:w="3935"/>
+            <w:tcW w:type="dxa" w:w="3380"/>
             <w:tcBorders>
               <w:top w:val="nil"/>
               <w:left w:val="nil"/>
@@ -1041,11 +1053,11 @@
           <w:shd w:val="clear" w:color="auto" w:fill="cdd4e9"/>
         </w:tblPrEx>
         <w:trPr>
-          <w:trHeight w:val="690" w:hRule="atLeast"/>
+          <w:trHeight w:val="300" w:hRule="atLeast"/>
         </w:trPr>
         <w:tc>
           <w:tcPr>
-            <w:tcW w:type="dxa" w:w="1242"/>
+            <w:tcW w:type="dxa" w:w="1215"/>
             <w:tcBorders>
               <w:top w:val="nil"/>
               <w:left w:val="nil"/>
@@ -1090,7 +1102,7 @@
         </w:tc>
         <w:tc>
           <w:tcPr>
-            <w:tcW w:type="dxa" w:w="3898"/>
+            <w:tcW w:type="dxa" w:w="3813"/>
             <w:tcBorders>
               <w:top w:val="nil"/>
               <w:left w:val="nil"/>
@@ -1131,7 +1143,7 @@
         </w:tc>
         <w:tc>
           <w:tcPr>
-            <w:tcW w:type="dxa" w:w="1205"/>
+            <w:tcW w:type="dxa" w:w="1648"/>
             <w:tcBorders>
               <w:top w:val="nil"/>
               <w:left w:val="nil"/>
@@ -1176,7 +1188,7 @@
         </w:tc>
         <w:tc>
           <w:tcPr>
-            <w:tcW w:type="dxa" w:w="3935"/>
+            <w:tcW w:type="dxa" w:w="3380"/>
             <w:tcBorders>
               <w:top w:val="nil"/>
               <w:left w:val="nil"/>
@@ -2127,7 +2139,21 @@
           <w:rtl w:val="0"/>
           <w:lang w:val="zh-TW" w:eastAsia="zh-TW"/>
         </w:rPr>
-        <w:t>至今 奔步电脑有限工时 架构师</w:t>
+        <w:t>至今 奔步电脑有限</w:t>
+      </w:r>
+      <w:r>
+        <w:rPr>
+          <w:rtl w:val="0"/>
+          <w:lang w:val="zh-CN" w:eastAsia="zh-CN"/>
+        </w:rPr>
+        <w:t>责任公司</w:t>
+      </w:r>
+      <w:r>
+        <w:rPr>
+          <w:rtl w:val="0"/>
+          <w:lang w:val="zh-TW" w:eastAsia="zh-TW"/>
+        </w:rPr>
+        <w:t xml:space="preserve"> 架构师</w:t>
       </w:r>
     </w:p>
     <w:p>
@@ -4110,18 +4136,6 @@
     <w:p>
       <w:pPr>
         <w:pStyle w:val="Normal.0"/>
-        <w:bidi w:val="0"/>
-        <w:ind w:left="0" w:right="0" w:firstLine="0"/>
-        <w:jc w:val="both"/>
-        <w:rPr>
-          <w:rFonts w:ascii="Tahoma" w:cs="Tahoma" w:hAnsi="Tahoma" w:eastAsia="Tahoma"/>
-          <w:rtl w:val="0"/>
-        </w:rPr>
-      </w:pPr>
-    </w:p>
-    <w:p>
-      <w:pPr>
-        <w:pStyle w:val="Normal.0"/>
         <w:numPr>
           <w:ilvl w:val="0"/>
           <w:numId w:val="2"/>
@@ -4668,25 +4682,13 @@
         </w:rPr>
         <w:t>环境并编译部署前后端</w:t>
       </w:r>
-    </w:p>
-    <w:p>
-      <w:pPr>
-        <w:pStyle w:val="Normal.0"/>
-        <w:bidi w:val="0"/>
-        <w:ind w:left="0" w:right="0" w:firstLine="0"/>
-        <w:jc w:val="both"/>
-        <w:rPr>
-          <w:rFonts w:ascii="Tahoma" w:cs="Tahoma" w:hAnsi="Tahoma" w:eastAsia="Tahoma"/>
-          <w:rtl w:val="0"/>
-        </w:rPr>
-      </w:pPr>
       <w:r>
         <w:rPr>
           <w:rFonts w:ascii="Tahoma" w:hAnsi="Tahoma"/>
           <w:rtl w:val="0"/>
           <w:lang w:val="zh-CN" w:eastAsia="zh-CN"/>
         </w:rPr>
-        <w:t xml:space="preserve">     </w:t>
+        <w:t xml:space="preserve">  </w:t>
       </w:r>
     </w:p>
     <w:p>

</xml_diff>